<commit_message>
Màj du manuel d'utilisation 2
</commit_message>
<xml_diff>
--- a/manuel d'utilisation/manuel.docx
+++ b/manuel d'utilisation/manuel.docx
@@ -958,7 +958,7 @@
 <CoverPageProperties xmlns="http://schemas.microsoft.com/office/2006/coverPageProps">
   <PublishDate/>
   <Abstract/>
-  <CompanyAddress>PARIS-SACLAT</CompanyAddress>
+  <CompanyAddress>PARIS-SACLAY</CompanyAddress>
   <CompanyPhone/>
   <CompanyFax/>
   <CompanyEmail/>
@@ -978,7 +978,7 @@
 </file>
 
 <file path=customXml/itemProps2.xml><?xml version="1.0" encoding="utf-8"?>
-<ds:datastoreItem xmlns:ds="http://schemas.openxmlformats.org/officeDocument/2006/customXml" ds:itemID="{A51E1C51-B5CC-4313-AC58-423CC166DED7}">
+<ds:datastoreItem xmlns:ds="http://schemas.openxmlformats.org/officeDocument/2006/customXml" ds:itemID="{E310C70C-E63B-4603-A4DA-4D566881B218}">
   <ds:schemaRefs>
     <ds:schemaRef ds:uri="http://schemas.openxmlformats.org/officeDocument/2006/bibliography"/>
   </ds:schemaRefs>

</xml_diff>

<commit_message>
Manuel 2 formats pdf et word
</commit_message>
<xml_diff>
--- a/manuel d'utilisation/manuel.docx
+++ b/manuel d'utilisation/manuel.docx
@@ -1,7 +1,7 @@
 
 <file path=word/numbering.xml><?xml version="1.0" encoding="utf-8"?>
 <w:numbering xmlns:wpc="http://schemas.microsoft.com/office/word/2010/wordprocessingCanvas" xmlns:mc="http://schemas.openxmlformats.org/markup-compatibility/2006" xmlns:o="urn:schemas-microsoft-com:office:office" xmlns:r="http://schemas.openxmlformats.org/officeDocument/2006/relationships" xmlns:m="http://schemas.openxmlformats.org/officeDocument/2006/math" xmlns:v="urn:schemas-microsoft-com:vml" xmlns:wp14="http://schemas.microsoft.com/office/word/2010/wordprocessingDrawing" xmlns:wp="http://schemas.openxmlformats.org/drawingml/2006/wordprocessingDrawing" xmlns:w10="urn:schemas-microsoft-com:office:word" xmlns:w="http://schemas.openxmlformats.org/wordprocessingml/2006/main" xmlns:w14="http://schemas.microsoft.com/office/word/2010/wordml" xmlns:w15="http://schemas.microsoft.com/office/word/2012/wordml" xmlns:wpg="http://schemas.microsoft.com/office/word/2010/wordprocessingGroup" xmlns:wpi="http://schemas.microsoft.com/office/word/2010/wordprocessingInk" xmlns:wne="http://schemas.microsoft.com/office/word/2006/wordml" xmlns:wps="http://schemas.microsoft.com/office/word/2010/wordprocessingShape" mc:Ignorable="w14 w15 wp14">
-  <w:abstractNum w:abstractNumId="0">
+  <w:abstractNum w:abstractNumId="0" w15:restartNumberingAfterBreak="0">
     <w:nsid w:val="16E0315D"/>
     <w:multiLevelType w:val="hybridMultilevel"/>
     <w:tmpl w:val="77184B64"/>
@@ -87,7 +87,7 @@
       </w:pPr>
     </w:lvl>
   </w:abstractNum>
-  <w:abstractNum w:abstractNumId="1">
+  <w:abstractNum w:abstractNumId="1" w15:restartNumberingAfterBreak="0">
     <w:nsid w:val="1C9B295C"/>
     <w:multiLevelType w:val="hybridMultilevel"/>
     <w:tmpl w:val="40AEB72A"/>
@@ -200,7 +200,7 @@
       </w:rPr>
     </w:lvl>
   </w:abstractNum>
-  <w:abstractNum w:abstractNumId="2">
+  <w:abstractNum w:abstractNumId="2" w15:restartNumberingAfterBreak="0">
     <w:nsid w:val="3DEB259A"/>
     <w:multiLevelType w:val="hybridMultilevel"/>
     <w:tmpl w:val="7222E5A4"/>
@@ -286,7 +286,7 @@
       </w:pPr>
     </w:lvl>
   </w:abstractNum>
-  <w:abstractNum w:abstractNumId="3">
+  <w:abstractNum w:abstractNumId="3" w15:restartNumberingAfterBreak="0">
     <w:nsid w:val="73B077A2"/>
     <w:multiLevelType w:val="hybridMultilevel"/>
     <w:tmpl w:val="8BB4D8D2"/>
@@ -958,7 +958,7 @@
 <CoverPageProperties xmlns="http://schemas.microsoft.com/office/2006/coverPageProps">
   <PublishDate/>
   <Abstract/>
-  <CompanyAddress>PARIS-SACLAY</CompanyAddress>
+  <CompanyAddress>PARIS-SACLAT</CompanyAddress>
   <CompanyPhone/>
   <CompanyFax/>
   <CompanyEmail/>
@@ -978,7 +978,7 @@
 </file>
 
 <file path=customXml/itemProps2.xml><?xml version="1.0" encoding="utf-8"?>
-<ds:datastoreItem xmlns:ds="http://schemas.openxmlformats.org/officeDocument/2006/customXml" ds:itemID="{E310C70C-E63B-4603-A4DA-4D566881B218}">
+<ds:datastoreItem xmlns:ds="http://schemas.openxmlformats.org/officeDocument/2006/customXml" ds:itemID="{09AC9AD3-B84F-46E1-8BCA-27648EA171F7}">
   <ds:schemaRefs>
     <ds:schemaRef ds:uri="http://schemas.openxmlformats.org/officeDocument/2006/bibliography"/>
   </ds:schemaRefs>

</xml_diff>